<commit_message>
Executing a request through Zuul API Gateway And Setting up Zuul API Gateway between microservice invocations
</commit_message>
<xml_diff>
--- a/learning.docx
+++ b/learning.docx
@@ -3,6 +3,7 @@
 <w:document xmlns:wpc="http://schemas.microsoft.com/office/word/2010/wordprocessingCanvas" xmlns:mc="http://schemas.openxmlformats.org/markup-compatibility/2006" xmlns:o="urn:schemas-microsoft-com:office:office" xmlns:r="http://schemas.openxmlformats.org/officeDocument/2006/relationships" xmlns:m="http://schemas.openxmlformats.org/officeDocument/2006/math" xmlns:v="urn:schemas-microsoft-com:vml" xmlns:wp14="http://schemas.microsoft.com/office/word/2010/wordprocessingDrawing" xmlns:wp="http://schemas.openxmlformats.org/drawingml/2006/wordprocessingDrawing" xmlns:w10="urn:schemas-microsoft-com:office:word" xmlns:w="http://schemas.openxmlformats.org/wordprocessingml/2006/main" xmlns:w14="http://schemas.microsoft.com/office/word/2010/wordml" xmlns:w15="http://schemas.microsoft.com/office/word/2012/wordml" xmlns:wpg="http://schemas.microsoft.com/office/word/2010/wordprocessingGroup" xmlns:wpi="http://schemas.microsoft.com/office/word/2010/wordprocessingInk" xmlns:wne="http://schemas.microsoft.com/office/word/2006/wordml" xmlns:wps="http://schemas.microsoft.com/office/word/2010/wordprocessingShape" mc:Ignorable="w14 w15 wp14">
   <w:body>
     <w:p>
+      <w:bookmarkStart w:id="0" w:name="_GoBack"/>
       <w:r>
         <w:rPr>
           <w:noProof/>
@@ -43,8 +44,49 @@
           </wp:inline>
         </w:drawing>
       </w:r>
-      <w:bookmarkStart w:id="0" w:name="_GoBack"/>
       <w:bookmarkEnd w:id="0"/>
+    </w:p>
+    <w:p/>
+    <w:p>
+      <w:hyperlink r:id="rId5" w:history="1">
+        <w:r>
+          <w:rPr>
+            <w:rStyle w:val="Hyperlink"/>
+          </w:rPr>
+          <w:t>http://localhost:9000/currency-exchange/from/USD/to/INR</w:t>
+        </w:r>
+      </w:hyperlink>
+    </w:p>
+    <w:p>
+      <w:hyperlink r:id="rId6" w:history="1">
+        <w:r>
+          <w:rPr>
+            <w:rStyle w:val="Hyperlink"/>
+          </w:rPr>
+          <w:t>http://localhost:8765/currency-exchange-service/currency-exchange/from/USD/to/INR</w:t>
+        </w:r>
+      </w:hyperlink>
+    </w:p>
+    <w:p/>
+    <w:p>
+      <w:hyperlink r:id="rId7" w:history="1">
+        <w:r>
+          <w:rPr>
+            <w:rStyle w:val="Hyperlink"/>
+          </w:rPr>
+          <w:t>http://localhost:9100/currency-converter-feign/from/USD/to/INR/quantity/180</w:t>
+        </w:r>
+      </w:hyperlink>
+    </w:p>
+    <w:p>
+      <w:hyperlink r:id="rId8" w:history="1">
+        <w:r>
+          <w:rPr>
+            <w:rStyle w:val="Hyperlink"/>
+          </w:rPr>
+          <w:t>http://localhost:8765/currency-conversion-service/currency-converter-feign/from/USD/to/INR/quantity/180</w:t>
+        </w:r>
+      </w:hyperlink>
     </w:p>
     <w:sectPr>
       <w:pgSz w:w="12240" w:h="15840"/>
@@ -453,7 +495,6 @@
   <w:style w:type="character" w:default="1" w:styleId="DefaultParagraphFont">
     <w:name w:val="Default Paragraph Font"/>
     <w:uiPriority w:val="1"/>
-    <w:semiHidden/>
     <w:unhideWhenUsed/>
   </w:style>
   <w:style w:type="table" w:default="1" w:styleId="TableNormal">
@@ -476,6 +517,18 @@
     <w:uiPriority w:val="99"/>
     <w:semiHidden/>
     <w:unhideWhenUsed/>
+  </w:style>
+  <w:style w:type="character" w:styleId="Hyperlink">
+    <w:name w:val="Hyperlink"/>
+    <w:basedOn w:val="DefaultParagraphFont"/>
+    <w:uiPriority w:val="99"/>
+    <w:semiHidden/>
+    <w:unhideWhenUsed/>
+    <w:rsid w:val="002D21D9"/>
+    <w:rPr>
+      <w:color w:val="0000FF"/>
+      <w:u w:val="single"/>
+    </w:rPr>
   </w:style>
 </w:styles>
 </file>

</xml_diff>